<commit_message>
added data pipeline to clean the services dataset
</commit_message>
<xml_diff>
--- a/analyse_dienstenprijzen.docx
+++ b/analyse_dienstenprijzen.docx
@@ -38,6 +38,32 @@
         <w:t xml:space="preserve">2024-06-20</w:t>
       </w:r>
     </w:p>
+    <w:sdt>
+      <w:sdtPr>
+        <w:docPartObj>
+          <w:docPartGallery w:val="Table of Contents"/>
+          <w:docPartUnique/>
+        </w:docPartObj>
+      </w:sdtPr>
+      <w:sdtContent>
+        <w:p>
+          <w:pPr>
+            <w:pStyle w:val="TOCHeading"/>
+          </w:pPr>
+          <w:r>
+            <w:t xml:space="preserve">Overview</w:t>
+          </w:r>
+        </w:p>
+        <w:p>
+          <w:r>
+            <w:fldChar w:fldCharType="begin" w:dirty="true"/>
+            <w:instrText xml:space="preserve">TOC \o "1-3" \h \z \u</w:instrText>
+            <w:fldChar w:fldCharType="separate"/>
+            <w:fldChar w:fldCharType="end"/>
+          </w:r>
+        </w:p>
+      </w:sdtContent>
+    </w:sdt>
     <w:bookmarkStart w:id="20" w:name="inleiding"/>
     <w:p>
       <w:pPr>

</xml_diff>